<commit_message>
Small Changes in Project Plan
</commit_message>
<xml_diff>
--- a/docs/Project Plan/V2  Project Management Plan.docx
+++ b/docs/Project Plan/V2  Project Management Plan.docx
@@ -6718,15 +6718,7 @@
           <w:sz w:val="24"/>
           <w:szCs w:val="24"/>
         </w:rPr>
-        <w:t>data</w:t>
-      </w:r>
-      <w:r>
-        <w:rPr>
-          <w:rFonts w:ascii="Times New Roman" w:hAnsi="Times New Roman"/>
-          <w:sz w:val="24"/>
-          <w:szCs w:val="24"/>
-        </w:rPr>
-        <w:t xml:space="preserve"> </w:t>
+        <w:t xml:space="preserve">data </w:t>
       </w:r>
       <w:r>
         <w:rPr>
@@ -6815,15 +6807,7 @@
           <w:sz w:val="24"/>
           <w:szCs w:val="24"/>
         </w:rPr>
-        <w:t>data</w:t>
-      </w:r>
-      <w:r>
-        <w:rPr>
-          <w:rFonts w:ascii="Times New Roman" w:hAnsi="Times New Roman"/>
-          <w:sz w:val="24"/>
-          <w:szCs w:val="24"/>
-        </w:rPr>
-        <w:t xml:space="preserve"> </w:t>
+        <w:t xml:space="preserve">data </w:t>
       </w:r>
       <w:r>
         <w:rPr>
@@ -19450,7 +19434,7 @@
           <w:p>
             <w:pPr>
               <w:pStyle w:val="TableParagraph"/>
-              <w:ind w:left="911" w:right="902"/>
+              <w:ind w:right="902"/>
               <w:jc w:val="center"/>
               <w:rPr>
                 <w:rFonts w:ascii="b Benmono Liane" w:hAnsi="b Benmono Liane"/>
@@ -19460,6 +19444,16 @@
                 <w:szCs w:val="28"/>
               </w:rPr>
             </w:pPr>
+            <w:r>
+              <w:rPr>
+                <w:rFonts w:ascii="b Benmono Liane" w:hAnsi="b Benmono Liane"/>
+                <w:b/>
+                <w:bCs/>
+                <w:sz w:val="28"/>
+                <w:szCs w:val="28"/>
+              </w:rPr>
+              <w:t xml:space="preserve">           </w:t>
+            </w:r>
             <w:r>
               <w:rPr>
                 <w:rFonts w:ascii="b Benmono Liane" w:hAnsi="b Benmono Liane"/>
@@ -21798,7 +21792,7 @@
         <v:path o:extrusionok="f" gradientshapeok="t" o:connecttype="rect"/>
         <o:lock v:ext="edit" aspectratio="t"/>
       </v:shapetype>
-      <v:shape id="_x0000_i1068" type="#_x0000_t75" style="width:11.25pt;height:11.25pt" o:bullet="t">
+      <v:shape id="_x0000_i1042" type="#_x0000_t75" style="width:11.25pt;height:11.25pt" o:bullet="t">
         <v:imagedata r:id="rId1" o:title="msoE9D5"/>
       </v:shape>
     </w:pict>

</xml_diff>

<commit_message>
Update V2  Project Management Plan.docx
</commit_message>
<xml_diff>
--- a/docs/Project Plan/V2  Project Management Plan.docx
+++ b/docs/Project Plan/V2  Project Management Plan.docx
@@ -274,6 +274,7 @@
         </w:rPr>
         <w:t xml:space="preserve"> </w:t>
       </w:r>
+      <w:proofErr w:type="spellStart"/>
       <w:r>
         <w:rPr>
           <w:rFonts w:ascii="Times New Roman" w:hAnsi="Times New Roman"/>
@@ -281,6 +282,7 @@
         </w:rPr>
         <w:t>Guayrin</w:t>
       </w:r>
+      <w:proofErr w:type="spellEnd"/>
     </w:p>
     <w:p>
       <w:pPr>
@@ -316,12 +318,21 @@
         </w:rPr>
         <w:t xml:space="preserve"> </w:t>
       </w:r>
+      <w:proofErr w:type="spellStart"/>
       <w:r>
         <w:rPr>
           <w:rFonts w:ascii="Times New Roman" w:hAnsi="Times New Roman"/>
           <w:sz w:val="28"/>
         </w:rPr>
-        <w:t>Figaroa,</w:t>
+        <w:t>Figaroa</w:t>
+      </w:r>
+      <w:proofErr w:type="spellEnd"/>
+      <w:r>
+        <w:rPr>
+          <w:rFonts w:ascii="Times New Roman" w:hAnsi="Times New Roman"/>
+          <w:sz w:val="28"/>
+        </w:rPr>
+        <w:t>,</w:t>
       </w:r>
       <w:r>
         <w:rPr>
@@ -331,6 +342,7 @@
         </w:rPr>
         <w:t xml:space="preserve"> </w:t>
       </w:r>
+      <w:proofErr w:type="spellStart"/>
       <w:r>
         <w:rPr>
           <w:rFonts w:ascii="Times New Roman" w:hAnsi="Times New Roman"/>
@@ -338,6 +350,7 @@
         </w:rPr>
         <w:t>Xuemei</w:t>
       </w:r>
+      <w:proofErr w:type="spellEnd"/>
       <w:r>
         <w:rPr>
           <w:rFonts w:ascii="Times New Roman" w:hAnsi="Times New Roman"/>
@@ -4654,8 +4667,13 @@
         <w:spacing w:before="238" w:line="216" w:lineRule="auto"/>
         <w:ind w:left="360" w:right="342" w:firstLine="360"/>
       </w:pPr>
-      <w:r>
-        <w:t>Airios, founded in 1982, is a systems manufacturer, which produces custom-made electronics for residential</w:t>
+      <w:proofErr w:type="spellStart"/>
+      <w:r>
+        <w:t>Airios</w:t>
+      </w:r>
+      <w:proofErr w:type="spellEnd"/>
+      <w:r>
+        <w:t>, founded in 1982, is a systems manufacturer, which produces custom-made electronics for residential</w:t>
       </w:r>
       <w:r>
         <w:rPr>
@@ -4664,7 +4682,11 @@
         <w:t xml:space="preserve"> </w:t>
       </w:r>
       <w:r>
-        <w:t>climate control. It began as a joint venture with Honeywell, although it is an</w:t>
+        <w:t xml:space="preserve">climate control. It began as a joint venture with Honeywell, although it is </w:t>
+      </w:r>
+      <w:proofErr w:type="gramStart"/>
+      <w:r>
+        <w:t>an</w:t>
       </w:r>
       <w:r>
         <w:t xml:space="preserve"> </w:t>
@@ -4676,7 +4698,11 @@
         <w:t xml:space="preserve"> </w:t>
       </w:r>
       <w:r>
-        <w:t>independent organization today, it specializes in climate control systems, them being</w:t>
+        <w:t>independent</w:t>
+      </w:r>
+      <w:proofErr w:type="gramEnd"/>
+      <w:r>
+        <w:t xml:space="preserve"> organization today, it specializes in climate control systems, them being</w:t>
       </w:r>
       <w:r>
         <w:rPr>
@@ -4685,7 +4711,15 @@
         <w:t xml:space="preserve"> </w:t>
       </w:r>
       <w:r>
-        <w:t>the strong suit of the company. Airios has also set their foot into other branches revolving around the</w:t>
+        <w:t xml:space="preserve">the strong suit of the company. </w:t>
+      </w:r>
+      <w:proofErr w:type="spellStart"/>
+      <w:r>
+        <w:t>Airios</w:t>
+      </w:r>
+      <w:proofErr w:type="spellEnd"/>
+      <w:r>
+        <w:t xml:space="preserve"> has also set their foot into other branches revolving around the</w:t>
       </w:r>
       <w:r>
         <w:rPr>
@@ -4859,7 +4893,15 @@
         <w:t xml:space="preserve"> </w:t>
       </w:r>
       <w:r>
-        <w:t>this project Airios will attempt to create a system that will automatically regulate the indoor</w:t>
+        <w:t xml:space="preserve">this project </w:t>
+      </w:r>
+      <w:proofErr w:type="spellStart"/>
+      <w:r>
+        <w:t>Airios</w:t>
+      </w:r>
+      <w:proofErr w:type="spellEnd"/>
+      <w:r>
+        <w:t xml:space="preserve"> will attempt to create a system that will automatically regulate the indoor</w:t>
       </w:r>
       <w:r>
         <w:rPr>
@@ -6548,7 +6590,43 @@
           <w:sz w:val="24"/>
           <w:szCs w:val="24"/>
         </w:rPr>
-        <w:t xml:space="preserve"> in the air, automatic ventilation with default presets, UI for the main control panel, Wireless Communication and Temperature/Humidity Sensors. Answering this question will be done by implement all of these sensors together and testing only with the above-mentioned detectors in order to observe the functionality of the system at such level.</w:t>
+        <w:t xml:space="preserve"> in the air, automatic ventilation with default </w:t>
+      </w:r>
+      <w:proofErr w:type="spellStart"/>
+      <w:r>
+        <w:rPr>
+          <w:rFonts w:ascii="Times New Roman" w:hAnsi="Times New Roman"/>
+          <w:sz w:val="24"/>
+          <w:szCs w:val="24"/>
+        </w:rPr>
+        <w:t>presets</w:t>
+      </w:r>
+      <w:proofErr w:type="spellEnd"/>
+      <w:r>
+        <w:rPr>
+          <w:rFonts w:ascii="Times New Roman" w:hAnsi="Times New Roman"/>
+          <w:sz w:val="24"/>
+          <w:szCs w:val="24"/>
+        </w:rPr>
+        <w:t xml:space="preserve">, UI for the main control panel, Wireless Communication and Temperature/Humidity Sensors. Answering this question will be done by implement </w:t>
+      </w:r>
+      <w:proofErr w:type="gramStart"/>
+      <w:r>
+        <w:rPr>
+          <w:rFonts w:ascii="Times New Roman" w:hAnsi="Times New Roman"/>
+          <w:sz w:val="24"/>
+          <w:szCs w:val="24"/>
+        </w:rPr>
+        <w:t>all of</w:t>
+      </w:r>
+      <w:proofErr w:type="gramEnd"/>
+      <w:r>
+        <w:rPr>
+          <w:rFonts w:ascii="Times New Roman" w:hAnsi="Times New Roman"/>
+          <w:sz w:val="24"/>
+          <w:szCs w:val="24"/>
+        </w:rPr>
+        <w:t xml:space="preserve"> these sensors together and testing only with the above-mentioned detectors in order to observe the functionality of the system at such level.</w:t>
       </w:r>
     </w:p>
     <w:p>
@@ -6615,13 +6693,23 @@
         </w:numPr>
         <w:spacing w:after="0"/>
       </w:pPr>
+      <w:proofErr w:type="gramStart"/>
       <w:r>
         <w:rPr>
           <w:rFonts w:ascii="Times New Roman" w:hAnsi="Times New Roman"/>
           <w:sz w:val="24"/>
           <w:szCs w:val="24"/>
         </w:rPr>
-        <w:t>In order to adjust to the environment, it is necessary that the Temperature, Humidity and CO</w:t>
+        <w:t>In order to</w:t>
+      </w:r>
+      <w:proofErr w:type="gramEnd"/>
+      <w:r>
+        <w:rPr>
+          <w:rFonts w:ascii="Times New Roman" w:hAnsi="Times New Roman"/>
+          <w:sz w:val="24"/>
+          <w:szCs w:val="24"/>
+        </w:rPr>
+        <w:t xml:space="preserve"> adjust to the environment, it is necessary that the Temperature, Humidity and CO</w:t>
       </w:r>
       <w:r>
         <w:rPr>
@@ -7354,7 +7442,21 @@
         <w:rPr>
           <w:color w:val="800000"/>
         </w:rPr>
-        <w:t>! MENTION !  - This table will be updated after each meeting with the client where we plan for the next sprint.</w:t>
+        <w:t xml:space="preserve">! </w:t>
+      </w:r>
+      <w:proofErr w:type="gramStart"/>
+      <w:r>
+        <w:rPr>
+          <w:color w:val="800000"/>
+        </w:rPr>
+        <w:t>MENTION !</w:t>
+      </w:r>
+      <w:proofErr w:type="gramEnd"/>
+      <w:r>
+        <w:rPr>
+          <w:color w:val="800000"/>
+        </w:rPr>
+        <w:t xml:space="preserve">  - This table will be updated after each meeting with the client where we plan for the next sprint.</w:t>
       </w:r>
     </w:p>
     <w:p>
@@ -7500,6 +7602,7 @@
               </w:rPr>
               <w:t>E</w:t>
             </w:r>
+            <w:proofErr w:type="spellStart"/>
             <w:r>
               <w:rPr>
                 <w:b/>
@@ -7507,7 +7610,17 @@
                 <w:sz w:val="24"/>
                 <w:szCs w:val="24"/>
               </w:rPr>
-              <w:t>nd Products</w:t>
+              <w:t>nd</w:t>
+            </w:r>
+            <w:proofErr w:type="spellEnd"/>
+            <w:r>
+              <w:rPr>
+                <w:b/>
+                <w:bCs/>
+                <w:sz w:val="24"/>
+                <w:szCs w:val="24"/>
+              </w:rPr>
+              <w:t xml:space="preserve"> Products</w:t>
             </w:r>
           </w:p>
         </w:tc>
@@ -7674,12 +7787,21 @@
               </w:rPr>
               <w:t>P</w:t>
             </w:r>
-            <w:r>
-              <w:rPr>
-                <w:sz w:val="24"/>
-                <w:szCs w:val="24"/>
-              </w:rPr>
-              <w:t>roject Plan</w:t>
+            <w:proofErr w:type="spellStart"/>
+            <w:r>
+              <w:rPr>
+                <w:sz w:val="24"/>
+                <w:szCs w:val="24"/>
+              </w:rPr>
+              <w:t>roject</w:t>
+            </w:r>
+            <w:proofErr w:type="spellEnd"/>
+            <w:r>
+              <w:rPr>
+                <w:sz w:val="24"/>
+                <w:szCs w:val="24"/>
+              </w:rPr>
+              <w:t xml:space="preserve"> Plan</w:t>
             </w:r>
           </w:p>
           <w:p>
@@ -8941,7 +9063,15 @@
               <w:textAlignment w:val="baseline"/>
             </w:pPr>
             <w:r>
-              <w:t>Here we intend to deliver working sensor circuits which read and display proper messages according to the environment around them, this should be a MVP.</w:t>
+              <w:t xml:space="preserve">Here we intend to deliver working sensor circuits which read and display proper messages according to the environment around them, this should be </w:t>
+            </w:r>
+            <w:proofErr w:type="gramStart"/>
+            <w:r>
+              <w:t>a</w:t>
+            </w:r>
+            <w:proofErr w:type="gramEnd"/>
+            <w:r>
+              <w:t xml:space="preserve"> MVP.</w:t>
             </w:r>
           </w:p>
           <w:p>
@@ -9456,7 +9586,21 @@
         <w:rPr>
           <w:color w:val="0070C0"/>
         </w:rPr>
-        <w:t xml:space="preserve"> – Showing What Will Be Delivered ( on the left ) and When Will it Be Delivered ( on the right )</w:t>
+        <w:t xml:space="preserve"> – Showing What Will Be Delivered </w:t>
+      </w:r>
+      <w:proofErr w:type="gramStart"/>
+      <w:r>
+        <w:rPr>
+          <w:color w:val="0070C0"/>
+        </w:rPr>
+        <w:t>( on</w:t>
+      </w:r>
+      <w:proofErr w:type="gramEnd"/>
+      <w:r>
+        <w:rPr>
+          <w:color w:val="0070C0"/>
+        </w:rPr>
+        <w:t xml:space="preserve"> the left ) and When Will it Be Delivered ( on the right )</w:t>
       </w:r>
       <w:bookmarkEnd w:id="11"/>
     </w:p>
@@ -10183,26 +10327,35 @@
         </w:rPr>
         <w:t xml:space="preserve"> members, </w:t>
       </w:r>
+      <w:proofErr w:type="gramStart"/>
       <w:r>
         <w:rPr>
           <w:sz w:val="28"/>
           <w:szCs w:val="28"/>
         </w:rPr>
-        <w:t xml:space="preserve">roles </w:t>
-      </w:r>
+        <w:t>roles</w:t>
+      </w:r>
+      <w:proofErr w:type="gramEnd"/>
       <w:r>
         <w:rPr>
           <w:sz w:val="28"/>
           <w:szCs w:val="28"/>
         </w:rPr>
-        <w:t>and responsibilities WITH Stakeholders</w:t>
-      </w:r>
-      <w:bookmarkEnd w:id="13"/>
+        <w:t xml:space="preserve"> </w:t>
+      </w:r>
       <w:r>
         <w:rPr>
           <w:sz w:val="28"/>
           <w:szCs w:val="28"/>
         </w:rPr>
+        <w:t>and responsibilities WITH Stakeholders</w:t>
+      </w:r>
+      <w:bookmarkEnd w:id="13"/>
+      <w:r>
+        <w:rPr>
+          <w:sz w:val="28"/>
+          <w:szCs w:val="28"/>
+        </w:rPr>
         <w:t xml:space="preserve"> </w:t>
       </w:r>
     </w:p>
@@ -10308,7 +10461,21 @@
         <w:rPr>
           <w:color w:val="0070C0"/>
         </w:rPr>
-        <w:t xml:space="preserve"> – Table showing all of the people involved in the project together with their contact information and role</w:t>
+        <w:t xml:space="preserve"> – Table showing </w:t>
+      </w:r>
+      <w:proofErr w:type="gramStart"/>
+      <w:r>
+        <w:rPr>
+          <w:color w:val="0070C0"/>
+        </w:rPr>
+        <w:t>all of</w:t>
+      </w:r>
+      <w:proofErr w:type="gramEnd"/>
+      <w:r>
+        <w:rPr>
+          <w:color w:val="0070C0"/>
+        </w:rPr>
+        <w:t xml:space="preserve"> the people involved in the project together with their contact information and role</w:t>
       </w:r>
       <w:bookmarkEnd w:id="14"/>
       <w:r>
@@ -10527,6 +10694,7 @@
               </w:rPr>
               <w:t xml:space="preserve"> </w:t>
             </w:r>
+            <w:proofErr w:type="spellStart"/>
             <w:r>
               <w:rPr>
                 <w:rFonts w:ascii="Times New Roman" w:hAnsi="Times New Roman"/>
@@ -10536,6 +10704,7 @@
               </w:rPr>
               <w:t>Guayrin</w:t>
             </w:r>
+            <w:proofErr w:type="spellEnd"/>
           </w:p>
         </w:tc>
         <w:tc>
@@ -10613,6 +10782,7 @@
               </w:rPr>
               <w:t xml:space="preserve"> </w:t>
             </w:r>
+            <w:proofErr w:type="spellStart"/>
             <w:r>
               <w:rPr>
                 <w:rFonts w:ascii="Times New Roman" w:hAnsi="Times New Roman"/>
@@ -10622,6 +10792,7 @@
               </w:rPr>
               <w:t>Airios</w:t>
             </w:r>
+            <w:proofErr w:type="spellEnd"/>
             <w:r>
               <w:rPr>
                 <w:rFonts w:ascii="Times New Roman" w:hAnsi="Times New Roman"/>
@@ -11003,6 +11174,7 @@
               </w:rPr>
               <w:t xml:space="preserve"> </w:t>
             </w:r>
+            <w:proofErr w:type="gramStart"/>
             <w:r>
               <w:rPr>
                 <w:rFonts w:ascii="Times New Roman" w:hAnsi="Times New Roman"/>
@@ -11031,6 +11203,7 @@
               </w:rPr>
               <w:t>Scrum</w:t>
             </w:r>
+            <w:proofErr w:type="gramEnd"/>
             <w:r>
               <w:rPr>
                 <w:rFonts w:ascii="Times New Roman" w:hAnsi="Times New Roman"/>
@@ -11400,6 +11573,7 @@
                 <w:szCs w:val="24"/>
               </w:rPr>
             </w:pPr>
+            <w:proofErr w:type="gramStart"/>
             <w:r>
               <w:rPr>
                 <w:rFonts w:ascii="Times New Roman" w:hAnsi="Times New Roman"/>
@@ -11407,7 +11581,17 @@
                 <w:sz w:val="24"/>
                 <w:szCs w:val="24"/>
               </w:rPr>
-              <w:t>( Co - Scrum</w:t>
+              <w:t>( Co</w:t>
+            </w:r>
+            <w:proofErr w:type="gramEnd"/>
+            <w:r>
+              <w:rPr>
+                <w:rFonts w:ascii="Times New Roman" w:hAnsi="Times New Roman"/>
+                <w:i/>
+                <w:sz w:val="24"/>
+                <w:szCs w:val="24"/>
+              </w:rPr>
+              <w:t xml:space="preserve"> - Scrum</w:t>
             </w:r>
             <w:r>
               <w:rPr>
@@ -12523,8 +12707,17 @@
                 <w:i/>
                 <w:sz w:val="24"/>
               </w:rPr>
-              <w:t>Pu Xuemei</w:t>
-            </w:r>
+              <w:t xml:space="preserve">Pu </w:t>
+            </w:r>
+            <w:proofErr w:type="spellStart"/>
+            <w:r>
+              <w:rPr>
+                <w:i/>
+                <w:sz w:val="24"/>
+              </w:rPr>
+              <w:t>Xuemei</w:t>
+            </w:r>
+            <w:proofErr w:type="spellEnd"/>
           </w:p>
         </w:tc>
         <w:tc>
@@ -12652,6 +12845,7 @@
               </w:rPr>
               <w:t xml:space="preserve"> </w:t>
             </w:r>
+            <w:proofErr w:type="spellStart"/>
             <w:r>
               <w:rPr>
                 <w:i/>
@@ -12661,6 +12855,7 @@
               </w:rPr>
               <w:t>Figaroa</w:t>
             </w:r>
+            <w:proofErr w:type="spellEnd"/>
           </w:p>
           <w:p>
             <w:pPr>
@@ -12700,6 +12895,7 @@
               </w:rPr>
               <w:t xml:space="preserve">. </w:t>
             </w:r>
+            <w:proofErr w:type="spellStart"/>
             <w:r>
               <w:rPr>
                 <w:i/>
@@ -12707,6 +12903,7 @@
               </w:rPr>
               <w:t>Figaroa</w:t>
             </w:r>
+            <w:proofErr w:type="spellEnd"/>
           </w:p>
         </w:tc>
         <w:tc>
@@ -13038,8 +13235,9 @@
                 <w:sz w:val="28"/>
                 <w:szCs w:val="28"/>
               </w:rPr>
-              <w:t>CLIENT i.e.</w:t>
-            </w:r>
+              <w:t xml:space="preserve">CLIENT </w:t>
+            </w:r>
+            <w:proofErr w:type="gramStart"/>
             <w:r>
               <w:rPr>
                 <w:b w:val="0"/>
@@ -13049,8 +13247,9 @@
                 <w:sz w:val="28"/>
                 <w:szCs w:val="28"/>
               </w:rPr>
-              <w:t xml:space="preserve"> </w:t>
-            </w:r>
+              <w:t>i.e.</w:t>
+            </w:r>
+            <w:proofErr w:type="gramEnd"/>
             <w:r>
               <w:rPr>
                 <w:b w:val="0"/>
@@ -13060,6 +13259,17 @@
                 <w:sz w:val="28"/>
                 <w:szCs w:val="28"/>
               </w:rPr>
+              <w:t xml:space="preserve"> </w:t>
+            </w:r>
+            <w:r>
+              <w:rPr>
+                <w:b w:val="0"/>
+                <w:bCs/>
+                <w:i w:val="0"/>
+                <w:iCs w:val="0"/>
+                <w:sz w:val="28"/>
+                <w:szCs w:val="28"/>
+              </w:rPr>
               <w:t>CEO</w:t>
             </w:r>
             <w:bookmarkEnd w:id="21"/>
@@ -13091,7 +13301,29 @@
                 <w:sz w:val="24"/>
                 <w:szCs w:val="24"/>
               </w:rPr>
-              <w:t>It is the one who is requesting the product in order to bring something new to the market.</w:t>
+              <w:t xml:space="preserve">It is the one who is requesting the product </w:t>
+            </w:r>
+            <w:proofErr w:type="gramStart"/>
+            <w:r>
+              <w:rPr>
+                <w:b w:val="0"/>
+                <w:bCs/>
+                <w:color w:val="000000" w:themeColor="text1"/>
+                <w:sz w:val="24"/>
+                <w:szCs w:val="24"/>
+              </w:rPr>
+              <w:t>in order to</w:t>
+            </w:r>
+            <w:proofErr w:type="gramEnd"/>
+            <w:r>
+              <w:rPr>
+                <w:b w:val="0"/>
+                <w:bCs/>
+                <w:color w:val="000000" w:themeColor="text1"/>
+                <w:sz w:val="24"/>
+                <w:szCs w:val="24"/>
+              </w:rPr>
+              <w:t xml:space="preserve"> bring something new to the market.</w:t>
             </w:r>
             <w:bookmarkEnd w:id="22"/>
           </w:p>
@@ -13812,13 +14044,23 @@
           <w:szCs w:val="24"/>
         </w:rPr>
       </w:pPr>
+      <w:proofErr w:type="gramStart"/>
       <w:r>
         <w:rPr>
           <w:rFonts w:ascii="Times New Roman" w:hAnsi="Times New Roman"/>
           <w:sz w:val="24"/>
           <w:szCs w:val="24"/>
         </w:rPr>
-        <w:t>In order to facilitate</w:t>
+        <w:t>In order to</w:t>
+      </w:r>
+      <w:proofErr w:type="gramEnd"/>
+      <w:r>
+        <w:rPr>
+          <w:rFonts w:ascii="Times New Roman" w:hAnsi="Times New Roman"/>
+          <w:sz w:val="24"/>
+          <w:szCs w:val="24"/>
+        </w:rPr>
+        <w:t xml:space="preserve"> facilitate</w:t>
       </w:r>
       <w:r>
         <w:rPr>
@@ -15636,6 +15878,7 @@
         </w:rPr>
         <w:t xml:space="preserve">communication </w:t>
       </w:r>
+      <w:proofErr w:type="gramStart"/>
       <w:r>
         <w:rPr>
           <w:rFonts w:ascii="Times New Roman" w:hAnsi="Times New Roman"/>
@@ -15650,7 +15893,16 @@
           <w:sz w:val="24"/>
           <w:szCs w:val="24"/>
         </w:rPr>
-        <w:t>to facilitate working together in the upcoming planning and execution of the project.</w:t>
+        <w:t>to</w:t>
+      </w:r>
+      <w:proofErr w:type="gramEnd"/>
+      <w:r>
+        <w:rPr>
+          <w:rFonts w:ascii="Times New Roman" w:hAnsi="Times New Roman"/>
+          <w:sz w:val="24"/>
+          <w:szCs w:val="24"/>
+        </w:rPr>
+        <w:t xml:space="preserve"> facilitate working together in the upcoming planning and execution of the project.</w:t>
       </w:r>
     </w:p>
     <w:p>
@@ -15696,7 +15948,25 @@
           <w:sz w:val="24"/>
           <w:szCs w:val="24"/>
         </w:rPr>
-        <w:t xml:space="preserve"> and have an initiatory meeting with the client to get to know each other and set in place our main focus together with the scope and proof of concept to present in the next sprint and phase.</w:t>
+        <w:t xml:space="preserve"> and have an initiatory meeting with the client to get to know each other and set in place our </w:t>
+      </w:r>
+      <w:proofErr w:type="gramStart"/>
+      <w:r>
+        <w:rPr>
+          <w:rFonts w:ascii="Times New Roman" w:hAnsi="Times New Roman"/>
+          <w:sz w:val="24"/>
+          <w:szCs w:val="24"/>
+        </w:rPr>
+        <w:t>main focus</w:t>
+      </w:r>
+      <w:proofErr w:type="gramEnd"/>
+      <w:r>
+        <w:rPr>
+          <w:rFonts w:ascii="Times New Roman" w:hAnsi="Times New Roman"/>
+          <w:sz w:val="24"/>
+          <w:szCs w:val="24"/>
+        </w:rPr>
+        <w:t xml:space="preserve"> together with the scope and proof of concept to present in the next sprint and phase.</w:t>
       </w:r>
     </w:p>
     <w:p>
@@ -15748,7 +16018,25 @@
           <w:sz w:val="24"/>
           <w:szCs w:val="24"/>
         </w:rPr>
-        <w:t>, we also begin preliminary work on the base of it in order to construct a solid base for future development to completion.</w:t>
+        <w:t xml:space="preserve">, we also begin preliminary work on the base of it </w:t>
+      </w:r>
+      <w:proofErr w:type="gramStart"/>
+      <w:r>
+        <w:rPr>
+          <w:rFonts w:ascii="Times New Roman" w:hAnsi="Times New Roman"/>
+          <w:sz w:val="24"/>
+          <w:szCs w:val="24"/>
+        </w:rPr>
+        <w:t>in order to</w:t>
+      </w:r>
+      <w:proofErr w:type="gramEnd"/>
+      <w:r>
+        <w:rPr>
+          <w:rFonts w:ascii="Times New Roman" w:hAnsi="Times New Roman"/>
+          <w:sz w:val="24"/>
+          <w:szCs w:val="24"/>
+        </w:rPr>
+        <w:t xml:space="preserve"> construct a solid base for future development to completion.</w:t>
       </w:r>
     </w:p>
     <w:p>
@@ -15852,7 +16140,25 @@
           <w:sz w:val="24"/>
           <w:szCs w:val="24"/>
         </w:rPr>
-        <w:t>Also, during each sprint, while planning and also executing we have anonymous feedback sessions in order to improve on oneself.</w:t>
+        <w:t xml:space="preserve">Also, during each sprint, while planning </w:t>
+      </w:r>
+      <w:proofErr w:type="gramStart"/>
+      <w:r>
+        <w:rPr>
+          <w:rFonts w:ascii="Times New Roman" w:hAnsi="Times New Roman"/>
+          <w:sz w:val="24"/>
+          <w:szCs w:val="24"/>
+        </w:rPr>
+        <w:t>and also</w:t>
+      </w:r>
+      <w:proofErr w:type="gramEnd"/>
+      <w:r>
+        <w:rPr>
+          <w:rFonts w:ascii="Times New Roman" w:hAnsi="Times New Roman"/>
+          <w:sz w:val="24"/>
+          <w:szCs w:val="24"/>
+        </w:rPr>
+        <w:t xml:space="preserve"> executing we have anonymous feedback sessions in order to improve on oneself.</w:t>
       </w:r>
     </w:p>
     <w:p>
@@ -16103,7 +16409,25 @@
           <w:sz w:val="24"/>
           <w:szCs w:val="24"/>
         </w:rPr>
-        <w:t xml:space="preserve"> all of the documentation, programming text and other files will be made available for everyone one day prior to the presentation.</w:t>
+        <w:t xml:space="preserve"> </w:t>
+      </w:r>
+      <w:proofErr w:type="gramStart"/>
+      <w:r>
+        <w:rPr>
+          <w:rFonts w:ascii="Times New Roman" w:hAnsi="Times New Roman"/>
+          <w:sz w:val="24"/>
+          <w:szCs w:val="24"/>
+        </w:rPr>
+        <w:t>all of</w:t>
+      </w:r>
+      <w:proofErr w:type="gramEnd"/>
+      <w:r>
+        <w:rPr>
+          <w:rFonts w:ascii="Times New Roman" w:hAnsi="Times New Roman"/>
+          <w:sz w:val="24"/>
+          <w:szCs w:val="24"/>
+        </w:rPr>
+        <w:t xml:space="preserve"> the documentation, programming text and other files will be made available for everyone one day prior to the presentation.</w:t>
       </w:r>
     </w:p>
     <w:p>
@@ -16149,7 +16473,25 @@
           <w:sz w:val="24"/>
           <w:szCs w:val="24"/>
         </w:rPr>
-        <w:t>Through the execution of the project separated in sprints we strive and try to reach the following  listed points at the end of each phase.</w:t>
+        <w:t xml:space="preserve">Through the execution of the project separated in sprints we strive and try to reach the </w:t>
+      </w:r>
+      <w:proofErr w:type="gramStart"/>
+      <w:r>
+        <w:rPr>
+          <w:rFonts w:ascii="Times New Roman" w:hAnsi="Times New Roman"/>
+          <w:sz w:val="24"/>
+          <w:szCs w:val="24"/>
+        </w:rPr>
+        <w:t>following  listed</w:t>
+      </w:r>
+      <w:proofErr w:type="gramEnd"/>
+      <w:r>
+        <w:rPr>
+          <w:rFonts w:ascii="Times New Roman" w:hAnsi="Times New Roman"/>
+          <w:sz w:val="24"/>
+          <w:szCs w:val="24"/>
+        </w:rPr>
+        <w:t xml:space="preserve"> points at the end of each phase.</w:t>
       </w:r>
     </w:p>
     <w:p>
@@ -17240,7 +17582,65 @@
         </w:tc>
       </w:tr>
     </w:tbl>
-    <w:p/>
+    <w:p>
+      <w:r>
+        <w:drawing>
+          <wp:anchor distT="0" distB="0" distL="114300" distR="114300" simplePos="0" relativeHeight="251663360" behindDoc="0" locked="0" layoutInCell="1" allowOverlap="1" wp14:anchorId="4F159DF9" wp14:editId="7E35C841">
+            <wp:simplePos x="0" y="0"/>
+            <wp:positionH relativeFrom="page">
+              <wp:posOffset>1336962</wp:posOffset>
+            </wp:positionH>
+            <wp:positionV relativeFrom="paragraph">
+              <wp:posOffset>204673</wp:posOffset>
+            </wp:positionV>
+            <wp:extent cx="3484880" cy="2704465"/>
+            <wp:effectExtent l="0" t="0" r="1270" b="635"/>
+            <wp:wrapTopAndBottom/>
+            <wp:docPr id="8" name="Picture 8" descr="Table&#10;&#10;Description automatically generated"/>
+            <wp:cNvGraphicFramePr>
+              <a:graphicFrameLocks xmlns:a="http://schemas.openxmlformats.org/drawingml/2006/main" noChangeAspect="1"/>
+            </wp:cNvGraphicFramePr>
+            <a:graphic xmlns:a="http://schemas.openxmlformats.org/drawingml/2006/main">
+              <a:graphicData uri="http://schemas.openxmlformats.org/drawingml/2006/picture">
+                <pic:pic xmlns:pic="http://schemas.openxmlformats.org/drawingml/2006/picture">
+                  <pic:nvPicPr>
+                    <pic:cNvPr id="8" name="Picture 8" descr="Table&#10;&#10;Description automatically generated"/>
+                    <pic:cNvPicPr/>
+                  </pic:nvPicPr>
+                  <pic:blipFill>
+                    <a:blip r:embed="rId21" cstate="print">
+                      <a:extLst>
+                        <a:ext uri="{28A0092B-C50C-407E-A947-70E740481C1C}">
+                          <a14:useLocalDpi xmlns:a14="http://schemas.microsoft.com/office/drawing/2010/main" val="0"/>
+                        </a:ext>
+                      </a:extLst>
+                    </a:blip>
+                    <a:stretch>
+                      <a:fillRect/>
+                    </a:stretch>
+                  </pic:blipFill>
+                  <pic:spPr>
+                    <a:xfrm>
+                      <a:off x="0" y="0"/>
+                      <a:ext cx="3484880" cy="2704465"/>
+                    </a:xfrm>
+                    <a:prstGeom prst="rect">
+                      <a:avLst/>
+                    </a:prstGeom>
+                  </pic:spPr>
+                </pic:pic>
+              </a:graphicData>
+            </a:graphic>
+            <wp14:sizeRelH relativeFrom="margin">
+              <wp14:pctWidth>0</wp14:pctWidth>
+            </wp14:sizeRelH>
+            <wp14:sizeRelV relativeFrom="margin">
+              <wp14:pctHeight>0</wp14:pctHeight>
+            </wp14:sizeRelV>
+          </wp:anchor>
+        </w:drawing>
+      </w:r>
+    </w:p>
     <w:p>
       <w:pPr>
         <w:suppressAutoHyphens w:val="0"/>
@@ -17620,6 +18020,7 @@
                 <w:u w:val="double"/>
               </w:rPr>
             </w:pPr>
+            <w:proofErr w:type="spellStart"/>
             <w:r>
               <w:rPr>
                 <w:rFonts w:ascii="Consolas" w:hAnsi="Consolas"/>
@@ -17631,6 +18032,7 @@
               </w:rPr>
               <w:t>E.g</w:t>
             </w:r>
+            <w:proofErr w:type="spellEnd"/>
             <w:r>
               <w:rPr>
                 <w:rFonts w:ascii="Consolas" w:hAnsi="Consolas"/>
@@ -18011,6 +18413,7 @@
                 <w:szCs w:val="28"/>
               </w:rPr>
             </w:pPr>
+            <w:proofErr w:type="spellStart"/>
             <w:r>
               <w:rPr>
                 <w:rFonts w:ascii="Consolas" w:hAnsi="Consolas"/>
@@ -18022,6 +18425,7 @@
               </w:rPr>
               <w:t>E.g</w:t>
             </w:r>
+            <w:proofErr w:type="spellEnd"/>
             <w:r>
               <w:rPr>
                 <w:rFonts w:ascii="Consolas" w:hAnsi="Consolas"/>
@@ -18275,6 +18679,7 @@
               </w:rPr>
               <w:t>- All code is backed-</w:t>
             </w:r>
+            <w:proofErr w:type="gramStart"/>
             <w:r>
               <w:rPr>
                 <w:sz w:val="24"/>
@@ -18297,6 +18702,7 @@
               </w:rPr>
               <w:t xml:space="preserve"> in</w:t>
             </w:r>
+            <w:proofErr w:type="gramEnd"/>
             <w:r>
               <w:rPr>
                 <w:spacing w:val="-57"/>
@@ -18522,6 +18928,7 @@
               </w:rPr>
               <w:t xml:space="preserve"> </w:t>
             </w:r>
+            <w:proofErr w:type="spellStart"/>
             <w:r>
               <w:rPr>
                 <w:rFonts w:ascii="Consolas" w:hAnsi="Consolas"/>
@@ -18533,6 +18940,7 @@
               </w:rPr>
               <w:t>E.g</w:t>
             </w:r>
+            <w:proofErr w:type="spellEnd"/>
             <w:r>
               <w:rPr>
                 <w:rFonts w:ascii="Consolas" w:hAnsi="Consolas"/>
@@ -19315,6 +19723,7 @@
               </w:rPr>
               <w:t xml:space="preserve">  </w:t>
             </w:r>
+            <w:proofErr w:type="spellStart"/>
             <w:r>
               <w:rPr>
                 <w:rFonts w:ascii="Consolas" w:hAnsi="Consolas"/>
@@ -19326,6 +19735,7 @@
               </w:rPr>
               <w:t>E.g</w:t>
             </w:r>
+            <w:proofErr w:type="spellEnd"/>
             <w:r>
               <w:rPr>
                 <w:rFonts w:ascii="Consolas" w:hAnsi="Consolas"/>
@@ -19836,7 +20246,29 @@
           <w:szCs w:val="24"/>
           <w:lang w:eastAsia="en-GB"/>
         </w:rPr>
-        <w:t xml:space="preserve">ach task should be splitted equally on their quantities, difficulties, and milestones. The team will use a scrum board to manage this task management per each </w:t>
+        <w:t xml:space="preserve">ach task should be </w:t>
+      </w:r>
+      <w:proofErr w:type="spellStart"/>
+      <w:r>
+        <w:rPr>
+          <w:rFonts w:ascii="Times New Roman" w:eastAsia="Times New Roman" w:hAnsi="Times New Roman"/>
+          <w:color w:val="000000"/>
+          <w:sz w:val="24"/>
+          <w:szCs w:val="24"/>
+          <w:lang w:eastAsia="en-GB"/>
+        </w:rPr>
+        <w:t>splitted</w:t>
+      </w:r>
+      <w:proofErr w:type="spellEnd"/>
+      <w:r>
+        <w:rPr>
+          <w:rFonts w:ascii="Times New Roman" w:eastAsia="Times New Roman" w:hAnsi="Times New Roman"/>
+          <w:color w:val="000000"/>
+          <w:sz w:val="24"/>
+          <w:szCs w:val="24"/>
+          <w:lang w:eastAsia="en-GB"/>
+        </w:rPr>
+        <w:t xml:space="preserve"> equally on their quantities, difficulties, and milestones. The team will use a scrum board to manage this task management per each </w:t>
       </w:r>
       <w:r>
         <w:rPr>
@@ -20026,7 +20458,29 @@
           <w:szCs w:val="24"/>
           <w:lang w:eastAsia="en-GB"/>
         </w:rPr>
-        <w:t xml:space="preserve">In the “New” category, all of the available tasks will be displayed. These are the free tasks that can be picked up by a team member to work on. In “Active”, the board will display every task that is currently being done. There is a developer working on each of their tasks </w:t>
+        <w:t xml:space="preserve">In the “New” category, </w:t>
+      </w:r>
+      <w:proofErr w:type="gramStart"/>
+      <w:r>
+        <w:rPr>
+          <w:rFonts w:ascii="Times New Roman" w:eastAsia="Times New Roman" w:hAnsi="Times New Roman"/>
+          <w:color w:val="000000"/>
+          <w:sz w:val="24"/>
+          <w:szCs w:val="24"/>
+          <w:lang w:eastAsia="en-GB"/>
+        </w:rPr>
+        <w:t>all of</w:t>
+      </w:r>
+      <w:proofErr w:type="gramEnd"/>
+      <w:r>
+        <w:rPr>
+          <w:rFonts w:ascii="Times New Roman" w:eastAsia="Times New Roman" w:hAnsi="Times New Roman"/>
+          <w:color w:val="000000"/>
+          <w:sz w:val="24"/>
+          <w:szCs w:val="24"/>
+          <w:lang w:eastAsia="en-GB"/>
+        </w:rPr>
+        <w:t xml:space="preserve"> the available tasks will be displayed. These are the free tasks that can be picked up by a team member to work on. In “Active”, the board will display every task that is currently being done. There is a developer working on each of their tasks </w:t>
       </w:r>
       <w:r>
         <w:rPr>
@@ -20360,8 +20814,9 @@
           <w:szCs w:val="24"/>
           <w:lang w:eastAsia="en-GB"/>
         </w:rPr>
-        <w:t>There are two types of branches that the team will use. One of them is the dev branch (&lt;task_name&gt;_dev) where each member do</w:t>
-      </w:r>
+        <w:t>There are two types of branches that the team will use. One of them is the dev branch (&lt;</w:t>
+      </w:r>
+      <w:proofErr w:type="spellStart"/>
       <w:r>
         <w:rPr>
           <w:rFonts w:ascii="Times New Roman" w:eastAsia="Times New Roman" w:hAnsi="Times New Roman"/>
@@ -20370,8 +20825,9 @@
           <w:szCs w:val="24"/>
           <w:lang w:eastAsia="en-GB"/>
         </w:rPr>
-        <w:t>es</w:t>
-      </w:r>
+        <w:t>task_name</w:t>
+      </w:r>
+      <w:proofErr w:type="spellEnd"/>
       <w:r>
         <w:rPr>
           <w:rFonts w:ascii="Times New Roman" w:eastAsia="Times New Roman" w:hAnsi="Times New Roman"/>
@@ -20380,7 +20836,49 @@
           <w:szCs w:val="24"/>
           <w:lang w:eastAsia="en-GB"/>
         </w:rPr>
-        <w:t xml:space="preserve"> their own tasks for their product features, and the other one is the master branch (&lt;project_name&gt;_master) where the team member should not touch until every smaller </w:t>
+        <w:t>&gt;_dev) where each member do</w:t>
+      </w:r>
+      <w:r>
+        <w:rPr>
+          <w:rFonts w:ascii="Times New Roman" w:eastAsia="Times New Roman" w:hAnsi="Times New Roman"/>
+          <w:color w:val="000000"/>
+          <w:sz w:val="24"/>
+          <w:szCs w:val="24"/>
+          <w:lang w:eastAsia="en-GB"/>
+        </w:rPr>
+        <w:t>es</w:t>
+      </w:r>
+      <w:r>
+        <w:rPr>
+          <w:rFonts w:ascii="Times New Roman" w:eastAsia="Times New Roman" w:hAnsi="Times New Roman"/>
+          <w:color w:val="000000"/>
+          <w:sz w:val="24"/>
+          <w:szCs w:val="24"/>
+          <w:lang w:eastAsia="en-GB"/>
+        </w:rPr>
+        <w:t xml:space="preserve"> their own tasks for their product features, and the other one is the master branch (&lt;</w:t>
+      </w:r>
+      <w:proofErr w:type="spellStart"/>
+      <w:r>
+        <w:rPr>
+          <w:rFonts w:ascii="Times New Roman" w:eastAsia="Times New Roman" w:hAnsi="Times New Roman"/>
+          <w:color w:val="000000"/>
+          <w:sz w:val="24"/>
+          <w:szCs w:val="24"/>
+          <w:lang w:eastAsia="en-GB"/>
+        </w:rPr>
+        <w:t>project_name</w:t>
+      </w:r>
+      <w:proofErr w:type="spellEnd"/>
+      <w:r>
+        <w:rPr>
+          <w:rFonts w:ascii="Times New Roman" w:eastAsia="Times New Roman" w:hAnsi="Times New Roman"/>
+          <w:color w:val="000000"/>
+          <w:sz w:val="24"/>
+          <w:szCs w:val="24"/>
+          <w:lang w:eastAsia="en-GB"/>
+        </w:rPr>
+        <w:t xml:space="preserve">&gt;_master) where the team member should not touch until every smaller </w:t>
       </w:r>
       <w:r>
         <w:rPr>
@@ -20584,7 +21082,29 @@
           <w:szCs w:val="24"/>
           <w:lang w:eastAsia="en-GB"/>
         </w:rPr>
-        <w:t xml:space="preserve">Any developer can merge their dev branches with each other only if these branches are included in the same user story or feature area. The developer must make sure that both of the dev branches which will be merged later </w:t>
+        <w:t xml:space="preserve">Any developer can merge their dev branches with each other only if these branches are included in the same user story or feature area. The developer must make sure that </w:t>
+      </w:r>
+      <w:proofErr w:type="gramStart"/>
+      <w:r>
+        <w:rPr>
+          <w:rFonts w:ascii="Times New Roman" w:eastAsia="Times New Roman" w:hAnsi="Times New Roman"/>
+          <w:color w:val="000000"/>
+          <w:sz w:val="24"/>
+          <w:szCs w:val="24"/>
+          <w:lang w:eastAsia="en-GB"/>
+        </w:rPr>
+        <w:t>both of the dev</w:t>
+      </w:r>
+      <w:proofErr w:type="gramEnd"/>
+      <w:r>
+        <w:rPr>
+          <w:rFonts w:ascii="Times New Roman" w:eastAsia="Times New Roman" w:hAnsi="Times New Roman"/>
+          <w:color w:val="000000"/>
+          <w:sz w:val="24"/>
+          <w:szCs w:val="24"/>
+          <w:lang w:eastAsia="en-GB"/>
+        </w:rPr>
+        <w:t xml:space="preserve"> branches which will be merged later </w:t>
       </w:r>
       <w:r>
         <w:rPr>
@@ -21216,6 +21736,7 @@
       <w:bookmarkStart w:id="58" w:name="_Toc97555449"/>
       <w:bookmarkStart w:id="59" w:name="_Toc97559729"/>
       <w:bookmarkStart w:id="60" w:name="_Toc98089450"/>
+      <w:proofErr w:type="spellStart"/>
       <w:r>
         <w:rPr>
           <w:rFonts w:ascii="Times New Roman" w:eastAsia="Times New Roman" w:hAnsi="Times New Roman"/>
@@ -21223,7 +21744,17 @@
           <w:szCs w:val="28"/>
           <w:lang w:val="en-US"/>
         </w:rPr>
-        <w:t>Airios Webpage</w:t>
+        <w:t>Airios</w:t>
+      </w:r>
+      <w:proofErr w:type="spellEnd"/>
+      <w:r>
+        <w:rPr>
+          <w:rFonts w:ascii="Times New Roman" w:eastAsia="Times New Roman" w:hAnsi="Times New Roman"/>
+          <w:sz w:val="28"/>
+          <w:szCs w:val="28"/>
+          <w:lang w:val="en-US"/>
+        </w:rPr>
+        <w:t xml:space="preserve"> Webpage</w:t>
       </w:r>
       <w:bookmarkEnd w:id="58"/>
       <w:bookmarkEnd w:id="59"/>
@@ -21325,7 +21856,7 @@
           <w:lang w:val="en-US"/>
         </w:rPr>
       </w:pPr>
-      <w:hyperlink r:id="rId21" w:history="1">
+      <w:hyperlink r:id="rId22" w:history="1">
         <w:bookmarkStart w:id="65" w:name="_Toc98089453"/>
         <w:r>
           <w:rPr>
@@ -21358,9 +21889,9 @@
     <w:p/>
     <w:p/>
     <w:sectPr>
-      <w:headerReference w:type="default" r:id="rId22"/>
-      <w:footerReference w:type="default" r:id="rId23"/>
-      <w:headerReference w:type="first" r:id="rId24"/>
+      <w:headerReference w:type="default" r:id="rId23"/>
+      <w:footerReference w:type="default" r:id="rId24"/>
+      <w:headerReference w:type="first" r:id="rId25"/>
       <w:pgSz w:w="11906" w:h="16838"/>
       <w:pgMar w:top="720" w:right="720" w:bottom="720" w:left="720" w:header="708" w:footer="708" w:gutter="0"/>
       <w:cols w:space="720"/>
@@ -21799,7 +22330,7 @@
         <v:path o:extrusionok="f" gradientshapeok="t" o:connecttype="rect"/>
         <o:lock v:ext="edit" aspectratio="t"/>
       </v:shapetype>
-      <v:shape id="_x0000_i1058" type="#_x0000_t75" style="width:11.25pt;height:11.25pt" o:bullet="t">
+      <v:shape id="_x0000_i1067" type="#_x0000_t75" style="width:11.25pt;height:11.25pt" o:bullet="t">
         <v:imagedata r:id="rId1" o:title="msoE9D5"/>
       </v:shape>
     </w:pict>

</xml_diff>